<commit_message>
~ UPDATING NEEDFINDING FILES
</commit_message>
<xml_diff>
--- a/Needfinding/Need-Finding-Activity.docx
+++ b/Needfinding/Need-Finding-Activity.docx
@@ -35,19 +35,11 @@
         </w:rPr>
         <w:t xml:space="preserve">Name: </w:t>
       </w:r>
-      <w:proofErr w:type="spellStart"/>
-      <w:r>
-        <w:rPr>
-          <w:rFonts w:ascii="Tahoma" w:hAnsi="Tahoma" w:cs="Tahoma"/>
-        </w:rPr>
-        <w:t>Manalang</w:t>
-      </w:r>
-      <w:proofErr w:type="spellEnd"/>
-      <w:r>
-        <w:rPr>
-          <w:rFonts w:ascii="Tahoma" w:hAnsi="Tahoma" w:cs="Tahoma"/>
-        </w:rPr>
-        <w:t>, Patricia Dorothy M.</w:t>
+      <w:r>
+        <w:rPr>
+          <w:rFonts w:ascii="Tahoma" w:hAnsi="Tahoma" w:cs="Tahoma"/>
+        </w:rPr>
+        <w:t>Manalang, Patricia Dorothy M.</w:t>
       </w:r>
       <w:r>
         <w:rPr>
@@ -303,21 +295,7 @@
         <w:rPr>
           <w:rFonts w:ascii="Tahoma" w:hAnsi="Tahoma" w:cs="Tahoma"/>
         </w:rPr>
-        <w:t xml:space="preserve">John Inspire </w:t>
-      </w:r>
-      <w:proofErr w:type="spellStart"/>
-      <w:r>
-        <w:rPr>
-          <w:rFonts w:ascii="Tahoma" w:hAnsi="Tahoma" w:cs="Tahoma"/>
-        </w:rPr>
-        <w:t>Manalang</w:t>
-      </w:r>
-      <w:proofErr w:type="spellEnd"/>
-      <w:r>
-        <w:rPr>
-          <w:rFonts w:ascii="Tahoma" w:hAnsi="Tahoma" w:cs="Tahoma"/>
-        </w:rPr>
-        <w:t xml:space="preserve"> || 17 years old || Student</w:t>
+        <w:t>John Inspire Manalang || 17 years old || Student</w:t>
       </w:r>
     </w:p>
     <w:p>
@@ -530,8 +508,92 @@
         </w:rPr>
         <w:t>More train trams for more people to enjoy the PNR.</w:t>
       </w:r>
+    </w:p>
+    <w:p>
+      <w:pPr>
+        <w:spacing w:line="480" w:lineRule="auto"/>
+        <w:jc w:val="both"/>
+        <w:rPr>
+          <w:rFonts w:ascii="Tahoma" w:hAnsi="Tahoma" w:cs="Tahoma"/>
+        </w:rPr>
+      </w:pPr>
       <w:bookmarkStart w:id="0" w:name="_GoBack"/>
       <w:bookmarkEnd w:id="0"/>
+      <w:r>
+        <w:rPr>
+          <w:rFonts w:ascii="Tahoma" w:hAnsi="Tahoma" w:cs="Tahoma"/>
+        </w:rPr>
+        <w:t>Rommel Ormita || 20 years old || Student</w:t>
+      </w:r>
+    </w:p>
+    <w:p>
+      <w:pPr>
+        <w:pStyle w:val="ListParagraph"/>
+        <w:numPr>
+          <w:ilvl w:val="0"/>
+          <w:numId w:val="5"/>
+        </w:numPr>
+        <w:spacing w:line="480" w:lineRule="auto"/>
+        <w:jc w:val="both"/>
+        <w:rPr>
+          <w:rFonts w:ascii="Tahoma" w:hAnsi="Tahoma" w:cs="Tahoma"/>
+        </w:rPr>
+      </w:pPr>
+      <w:r>
+        <w:rPr>
+          <w:rFonts w:ascii="Tahoma" w:hAnsi="Tahoma" w:cs="Tahoma"/>
+        </w:rPr>
+        <w:t>Every other day</w:t>
+      </w:r>
+    </w:p>
+    <w:p>
+      <w:pPr>
+        <w:pStyle w:val="ListParagraph"/>
+        <w:numPr>
+          <w:ilvl w:val="0"/>
+          <w:numId w:val="5"/>
+        </w:numPr>
+        <w:spacing w:line="480" w:lineRule="auto"/>
+        <w:jc w:val="both"/>
+        <w:rPr>
+          <w:rFonts w:ascii="Tahoma" w:hAnsi="Tahoma" w:cs="Tahoma"/>
+        </w:rPr>
+      </w:pPr>
+      <w:r>
+        <w:rPr>
+          <w:rFonts w:ascii="Tahoma" w:hAnsi="Tahoma" w:cs="Tahoma"/>
+        </w:rPr>
+        <w:t>I consider riding jeepneys and buses, but it is always overloaded, and PNR is the fastest way to FTI.</w:t>
+      </w:r>
+    </w:p>
+    <w:p>
+      <w:pPr>
+        <w:pStyle w:val="ListParagraph"/>
+        <w:numPr>
+          <w:ilvl w:val="0"/>
+          <w:numId w:val="5"/>
+        </w:numPr>
+        <w:spacing w:line="480" w:lineRule="auto"/>
+        <w:jc w:val="both"/>
+        <w:rPr>
+          <w:rFonts w:ascii="Tahoma" w:hAnsi="Tahoma" w:cs="Tahoma"/>
+        </w:rPr>
+      </w:pPr>
+      <w:r>
+        <w:rPr>
+          <w:rFonts w:ascii="Tahoma" w:hAnsi="Tahoma" w:cs="Tahoma"/>
+        </w:rPr>
+        <w:t>Build a comfort room on every station, have more trains in order to have more timeslots, integrate beep card system just like in MRT3 and LRT, and innovate the trains because most of the existing trains were old.</w:t>
+      </w:r>
+    </w:p>
+    <w:p>
+      <w:pPr>
+        <w:spacing w:line="480" w:lineRule="auto"/>
+        <w:jc w:val="both"/>
+        <w:rPr>
+          <w:rFonts w:ascii="Tahoma" w:hAnsi="Tahoma" w:cs="Tahoma"/>
+        </w:rPr>
+      </w:pPr>
     </w:p>
     <w:sectPr>
       <w:pgSz w:w="12240" w:h="15840"/>
@@ -810,6 +872,95 @@
     </w:lvl>
   </w:abstractNum>
   <w:abstractNum w:abstractNumId="3" w15:restartNumberingAfterBreak="0">
+    <w:nsid w:val="343E6FAD"/>
+    <w:multiLevelType w:val="hybridMultilevel"/>
+    <w:tmpl w:val="88164126"/>
+    <w:lvl w:ilvl="0" w:tplc="3409000F">
+      <w:start w:val="1"/>
+      <w:numFmt w:val="decimal"/>
+      <w:lvlText w:val="%1."/>
+      <w:lvlJc w:val="left"/>
+      <w:pPr>
+        <w:ind w:left="720" w:hanging="360"/>
+      </w:pPr>
+      <w:rPr>
+        <w:rFonts w:hint="default"/>
+      </w:rPr>
+    </w:lvl>
+    <w:lvl w:ilvl="1" w:tplc="34090019" w:tentative="1">
+      <w:start w:val="1"/>
+      <w:numFmt w:val="lowerLetter"/>
+      <w:lvlText w:val="%2."/>
+      <w:lvlJc w:val="left"/>
+      <w:pPr>
+        <w:ind w:left="1440" w:hanging="360"/>
+      </w:pPr>
+    </w:lvl>
+    <w:lvl w:ilvl="2" w:tplc="3409001B" w:tentative="1">
+      <w:start w:val="1"/>
+      <w:numFmt w:val="lowerRoman"/>
+      <w:lvlText w:val="%3."/>
+      <w:lvlJc w:val="right"/>
+      <w:pPr>
+        <w:ind w:left="2160" w:hanging="180"/>
+      </w:pPr>
+    </w:lvl>
+    <w:lvl w:ilvl="3" w:tplc="3409000F" w:tentative="1">
+      <w:start w:val="1"/>
+      <w:numFmt w:val="decimal"/>
+      <w:lvlText w:val="%4."/>
+      <w:lvlJc w:val="left"/>
+      <w:pPr>
+        <w:ind w:left="2880" w:hanging="360"/>
+      </w:pPr>
+    </w:lvl>
+    <w:lvl w:ilvl="4" w:tplc="34090019" w:tentative="1">
+      <w:start w:val="1"/>
+      <w:numFmt w:val="lowerLetter"/>
+      <w:lvlText w:val="%5."/>
+      <w:lvlJc w:val="left"/>
+      <w:pPr>
+        <w:ind w:left="3600" w:hanging="360"/>
+      </w:pPr>
+    </w:lvl>
+    <w:lvl w:ilvl="5" w:tplc="3409001B" w:tentative="1">
+      <w:start w:val="1"/>
+      <w:numFmt w:val="lowerRoman"/>
+      <w:lvlText w:val="%6."/>
+      <w:lvlJc w:val="right"/>
+      <w:pPr>
+        <w:ind w:left="4320" w:hanging="180"/>
+      </w:pPr>
+    </w:lvl>
+    <w:lvl w:ilvl="6" w:tplc="3409000F" w:tentative="1">
+      <w:start w:val="1"/>
+      <w:numFmt w:val="decimal"/>
+      <w:lvlText w:val="%7."/>
+      <w:lvlJc w:val="left"/>
+      <w:pPr>
+        <w:ind w:left="5040" w:hanging="360"/>
+      </w:pPr>
+    </w:lvl>
+    <w:lvl w:ilvl="7" w:tplc="34090019" w:tentative="1">
+      <w:start w:val="1"/>
+      <w:numFmt w:val="lowerLetter"/>
+      <w:lvlText w:val="%8."/>
+      <w:lvlJc w:val="left"/>
+      <w:pPr>
+        <w:ind w:left="5760" w:hanging="360"/>
+      </w:pPr>
+    </w:lvl>
+    <w:lvl w:ilvl="8" w:tplc="3409001B" w:tentative="1">
+      <w:start w:val="1"/>
+      <w:numFmt w:val="lowerRoman"/>
+      <w:lvlText w:val="%9."/>
+      <w:lvlJc w:val="right"/>
+      <w:pPr>
+        <w:ind w:left="6480" w:hanging="180"/>
+      </w:pPr>
+    </w:lvl>
+  </w:abstractNum>
+  <w:abstractNum w:abstractNumId="4" w15:restartNumberingAfterBreak="0">
     <w:nsid w:val="6E1D2D00"/>
     <w:multiLevelType w:val="hybridMultilevel"/>
     <w:tmpl w:val="C9403436"/>
@@ -905,10 +1056,13 @@
     <w:abstractNumId w:val="1"/>
   </w:num>
   <w:num w:numId="3">
-    <w:abstractNumId w:val="3"/>
+    <w:abstractNumId w:val="4"/>
   </w:num>
   <w:num w:numId="4">
     <w:abstractNumId w:val="2"/>
+  </w:num>
+  <w:num w:numId="5">
+    <w:abstractNumId w:val="3"/>
   </w:num>
 </w:numbering>
 </file>
@@ -930,7 +1084,7 @@
       </w:pPr>
     </w:pPrDefault>
   </w:docDefaults>
-  <w:latentStyles w:defLockedState="0" w:defUIPriority="99" w:defSemiHidden="0" w:defUnhideWhenUsed="0" w:defQFormat="0" w:count="375">
+  <w:latentStyles w:defLockedState="0" w:defUIPriority="99" w:defSemiHidden="0" w:defUnhideWhenUsed="0" w:defQFormat="0" w:count="376">
     <w:lsdException w:name="Normal" w:uiPriority="0" w:qFormat="1"/>
     <w:lsdException w:name="heading 1" w:uiPriority="9" w:qFormat="1"/>
     <w:lsdException w:name="heading 2" w:semiHidden="1" w:uiPriority="9" w:unhideWhenUsed="1" w:qFormat="1"/>
@@ -1036,7 +1190,6 @@
     <w:lsdException w:name="HTML Sample" w:semiHidden="1" w:unhideWhenUsed="1"/>
     <w:lsdException w:name="HTML Typewriter" w:semiHidden="1" w:unhideWhenUsed="1"/>
     <w:lsdException w:name="HTML Variable" w:semiHidden="1" w:unhideWhenUsed="1"/>
-    <w:lsdException w:name="Normal Table" w:semiHidden="1" w:unhideWhenUsed="1"/>
     <w:lsdException w:name="annotation subject" w:semiHidden="1" w:unhideWhenUsed="1"/>
     <w:lsdException w:name="No List" w:semiHidden="1" w:unhideWhenUsed="1"/>
     <w:lsdException w:name="Outline List 1" w:semiHidden="1" w:unhideWhenUsed="1"/>
@@ -1083,10 +1236,8 @@
     <w:lsdException w:name="Table Subtle 2" w:semiHidden="1" w:unhideWhenUsed="1"/>
     <w:lsdException w:name="Table Web 1" w:semiHidden="1" w:unhideWhenUsed="1"/>
     <w:lsdException w:name="Table Web 2" w:semiHidden="1" w:unhideWhenUsed="1"/>
-    <w:lsdException w:name="Table Web 3" w:semiHidden="1" w:unhideWhenUsed="1"/>
     <w:lsdException w:name="Balloon Text" w:semiHidden="1" w:unhideWhenUsed="1"/>
     <w:lsdException w:name="Table Grid" w:uiPriority="39"/>
-    <w:lsdException w:name="Table Theme" w:semiHidden="1" w:unhideWhenUsed="1"/>
     <w:lsdException w:name="Placeholder Text" w:semiHidden="1"/>
     <w:lsdException w:name="No Spacing" w:uiPriority="1" w:qFormat="1"/>
     <w:lsdException w:name="Light Shading" w:uiPriority="60"/>
@@ -1306,6 +1457,7 @@
     <w:lsdException w:name="Smart Hyperlink" w:semiHidden="1" w:unhideWhenUsed="1"/>
     <w:lsdException w:name="Hashtag" w:semiHidden="1" w:unhideWhenUsed="1"/>
     <w:lsdException w:name="Unresolved Mention" w:semiHidden="1" w:unhideWhenUsed="1"/>
+    <w:lsdException w:name="Smart Link" w:semiHidden="1" w:unhideWhenUsed="1"/>
   </w:latentStyles>
   <w:style w:type="paragraph" w:default="1" w:styleId="Normal">
     <w:name w:val="Normal"/>

</xml_diff>